<commit_message>
update 3 june 3
</commit_message>
<xml_diff>
--- a/resources/ACS711.docx
+++ b/resources/ACS711.docx
@@ -425,7 +425,27 @@
           <w:szCs w:val="27"/>
           <w:lang w:bidi="ne-NP"/>
         </w:rPr>
-        <w:t>(489k pdf) before using this product. The sensor has an operating voltage of 3 – 5.5 V and an output sensitivity of 55 mV/A when Vcc is 3.3 V (or 83 mV/A when Vcc is 5 V). The following list details some of the sensor’s key features:</w:t>
+        <w:t xml:space="preserve">(489k pdf) before using this product. The sensor has an operating voltage of 3 – 5.5 V and an output sensitivity of 55 mV/A when Vcc is 3.3 V (or </w:t>
+      </w:r>
+      <w:r>
+        <w:rPr>
+          <w:rFonts w:ascii="Arial" w:eastAsia="Times New Roman" w:hAnsi="Arial" w:cs="Arial"/>
+          <w:color w:val="9BBB59" w:themeColor="accent3"/>
+          <w:sz w:val="27"/>
+          <w:szCs w:val="27"/>
+          <w:lang w:bidi="ne-NP"/>
+        </w:rPr>
+        <w:t>83 mV/A when Vcc is 5 V</w:t>
+      </w:r>
+      <w:r>
+        <w:rPr>
+          <w:rFonts w:ascii="Arial" w:eastAsia="Times New Roman" w:hAnsi="Arial" w:cs="Arial"/>
+          <w:color w:val="333333"/>
+          <w:sz w:val="27"/>
+          <w:szCs w:val="27"/>
+          <w:lang w:bidi="ne-NP"/>
+        </w:rPr>
+        <w:t>). The following list details some of the sensor’s key features:</w:t>
       </w:r>
     </w:p>
     <w:p>

</xml_diff>